<commit_message>
that is some clown shit my luv
</commit_message>
<xml_diff>
--- a/03-FileHandling/03-FileHandling.docx
+++ b/03-FileHandling/03-FileHandling.docx
@@ -1,6 +1,6 @@
 
 <file path=word/document.xml><?xml version="1.0" encoding="utf-8"?>
-<w:document xmlns:wpc="http://schemas.microsoft.com/office/word/2010/wordprocessingCanvas" xmlns:cx="http://schemas.microsoft.com/office/drawing/2014/chartex" xmlns:cx1="http://schemas.microsoft.com/office/drawing/2015/9/8/chartex" xmlns:cx2="http://schemas.microsoft.com/office/drawing/2015/10/21/chartex" xmlns:cx3="http://schemas.microsoft.com/office/drawing/2016/5/9/chartex" xmlns:cx4="http://schemas.microsoft.com/office/drawing/2016/5/10/chartex" xmlns:cx5="http://schemas.microsoft.com/office/drawing/2016/5/11/chartex" xmlns:cx6="http://schemas.microsoft.com/office/drawing/2016/5/12/chartex" xmlns:cx7="http://schemas.microsoft.com/office/drawing/2016/5/13/chartex" xmlns:cx8="http://schemas.microsoft.com/office/drawing/2016/5/14/chartex" xmlns:mc="http://schemas.openxmlformats.org/markup-compatibility/2006" xmlns:aink="http://schemas.microsoft.com/office/drawing/2016/ink" xmlns:am3d="http://schemas.microsoft.com/office/drawing/2017/model3d" xmlns:o="urn:schemas-microsoft-com:office:office" xmlns:r="http://schemas.openxmlformats.org/officeDocument/2006/relationships" xmlns:m="http://schemas.openxmlformats.org/officeDocument/2006/math" xmlns:v="urn:schemas-microsoft-com:vml" xmlns:wp14="http://schemas.microsoft.com/office/word/2010/wordprocessingDrawing" xmlns:wp="http://schemas.openxmlformats.org/drawingml/2006/wordprocessingDrawing" xmlns:w10="urn:schemas-microsoft-com:office:word" xmlns:w="http://schemas.openxmlformats.org/wordprocessingml/2006/main" xmlns:w14="http://schemas.microsoft.com/office/word/2010/wordml" xmlns:w15="http://schemas.microsoft.com/office/word/2012/wordml" xmlns:w16cid="http://schemas.microsoft.com/office/word/2016/wordml/cid" xmlns:w16se="http://schemas.microsoft.com/office/word/2015/wordml/symex" xmlns:wpg="http://schemas.microsoft.com/office/word/2010/wordprocessingGroup" xmlns:wpi="http://schemas.microsoft.com/office/word/2010/wordprocessingInk" xmlns:wne="http://schemas.microsoft.com/office/word/2006/wordml" xmlns:wps="http://schemas.microsoft.com/office/word/2010/wordprocessingShape" mc:Ignorable="w14 w15 w16se w16cid wp14">
+<w:document xmlns:wpc="http://schemas.microsoft.com/office/word/2010/wordprocessingCanvas" xmlns:cx="http://schemas.microsoft.com/office/drawing/2014/chartex" xmlns:mc="http://schemas.openxmlformats.org/markup-compatibility/2006" xmlns:o="urn:schemas-microsoft-com:office:office" xmlns:r="http://schemas.openxmlformats.org/officeDocument/2006/relationships" xmlns:m="http://schemas.openxmlformats.org/officeDocument/2006/math" xmlns:v="urn:schemas-microsoft-com:vml" xmlns:wp14="http://schemas.microsoft.com/office/word/2010/wordprocessingDrawing" xmlns:wp="http://schemas.openxmlformats.org/drawingml/2006/wordprocessingDrawing" xmlns:w10="urn:schemas-microsoft-com:office:word" xmlns:w="http://schemas.openxmlformats.org/wordprocessingml/2006/main" xmlns:w14="http://schemas.microsoft.com/office/word/2010/wordml" xmlns:w15="http://schemas.microsoft.com/office/word/2012/wordml" xmlns:w16se="http://schemas.microsoft.com/office/word/2015/wordml/symex" xmlns:wpg="http://schemas.microsoft.com/office/word/2010/wordprocessingGroup" xmlns:wpi="http://schemas.microsoft.com/office/word/2010/wordprocessingInk" xmlns:wne="http://schemas.microsoft.com/office/word/2006/wordml" xmlns:wps="http://schemas.microsoft.com/office/word/2010/wordprocessingShape" mc:Ignorable="w14 w15 w16se wp14">
   <w:body>
     <w:p>
       <w:pPr>
@@ -78,7 +78,31 @@
         <w:t>le</w:t>
       </w:r>
       <w:r>
-        <w:t xml:space="preserve"> „Introduction to Computer Science and Programming Using Python (MIT)”</w:t>
+        <w:t xml:space="preserve"> „</w:t>
+      </w:r>
+      <w:proofErr w:type="spellStart"/>
+      <w:r>
+        <w:t>Introduction</w:t>
+      </w:r>
+      <w:proofErr w:type="spellEnd"/>
+      <w:r>
+        <w:t xml:space="preserve"> to </w:t>
+      </w:r>
+      <w:proofErr w:type="spellStart"/>
+      <w:r>
+        <w:t>Computer</w:t>
+      </w:r>
+      <w:proofErr w:type="spellEnd"/>
+      <w:r>
+        <w:t xml:space="preserve"> Science and Programming Using </w:t>
+      </w:r>
+      <w:proofErr w:type="spellStart"/>
+      <w:r>
+        <w:t>Python</w:t>
+      </w:r>
+      <w:proofErr w:type="spellEnd"/>
+      <w:r>
+        <w:t xml:space="preserve"> (MIT)”</w:t>
       </w:r>
       <w:r>
         <w:t>.</w:t>
@@ -113,7 +137,23 @@
         <w:t>ąc</w:t>
       </w:r>
       <w:r>
-        <w:t xml:space="preserve"> z Python Tutorial zapoznaj się z wprowadzeniem do języka Python – </w:t>
+        <w:t xml:space="preserve"> z </w:t>
+      </w:r>
+      <w:proofErr w:type="spellStart"/>
+      <w:r>
+        <w:t>Python</w:t>
+      </w:r>
+      <w:proofErr w:type="spellEnd"/>
+      <w:r>
+        <w:t xml:space="preserve"> Tutorial zapoznaj się z wprowadzeniem do języka </w:t>
+      </w:r>
+      <w:proofErr w:type="spellStart"/>
+      <w:r>
+        <w:t>Python</w:t>
+      </w:r>
+      <w:proofErr w:type="spellEnd"/>
+      <w:r>
+        <w:t xml:space="preserve"> – </w:t>
       </w:r>
       <w:r>
         <w:t>punkty 7.2 oraz 7.2.1</w:t>
@@ -128,7 +168,15 @@
         <w:t xml:space="preserve">w </w:t>
       </w:r>
       <w:r>
-        <w:t>aplikacji Thonny).</w:t>
+        <w:t xml:space="preserve">aplikacji </w:t>
+      </w:r>
+      <w:proofErr w:type="spellStart"/>
+      <w:r>
+        <w:t>Thonny</w:t>
+      </w:r>
+      <w:proofErr w:type="spellEnd"/>
+      <w:r>
+        <w:t>).</w:t>
       </w:r>
     </w:p>
     <w:p>
@@ -181,15 +229,25 @@
       <w:r>
         <w:t xml:space="preserve">w </w:t>
       </w:r>
-      <w:r>
-        <w:t xml:space="preserve">Python Tutorial – </w:t>
+      <w:proofErr w:type="spellStart"/>
+      <w:r>
+        <w:t>Python</w:t>
+      </w:r>
+      <w:proofErr w:type="spellEnd"/>
+      <w:r>
+        <w:t xml:space="preserve"> Tutorial – </w:t>
       </w:r>
       <w:r>
         <w:t>sekcja File Handling</w:t>
       </w:r>
       <w:r>
-        <w:t xml:space="preserve"> oraz PythonRegEx</w:t>
-      </w:r>
+        <w:t xml:space="preserve"> oraz </w:t>
+      </w:r>
+      <w:proofErr w:type="spellStart"/>
+      <w:r>
+        <w:t>PythonRegEx</w:t>
+      </w:r>
+      <w:proofErr w:type="spellEnd"/>
       <w:r>
         <w:t>.</w:t>
       </w:r>
@@ -295,7 +353,21 @@
         <w:rPr>
           <w:lang w:val="pl-PL"/>
         </w:rPr>
-        <w:t>Wprowadzenie do wyrażeń regularnych</w:t>
+        <w:t xml:space="preserve">Wprowadzenie do </w:t>
+      </w:r>
+      <w:proofErr w:type="spellStart"/>
+      <w:r>
+        <w:rPr>
+          <w:lang w:val="pl-PL"/>
+        </w:rPr>
+        <w:t>wyrażen</w:t>
+      </w:r>
+      <w:proofErr w:type="spellEnd"/>
+      <w:r>
+        <w:rPr>
+          <w:lang w:val="pl-PL"/>
+        </w:rPr>
+        <w:t>́ regularnych</w:t>
       </w:r>
       <w:r>
         <w:rPr>
@@ -443,8 +515,6 @@
       <w:r>
         <w:t>W programie Adobe Reader otwórz plik Portable_Document_Format.pdf. Następnie spróbuj usunąć ten plik. Jaki otrzymujesz komunikat? O czym to świadczy?</w:t>
       </w:r>
-      <w:bookmarkStart w:id="0" w:name="_GoBack"/>
-      <w:bookmarkEnd w:id="0"/>
     </w:p>
     <w:p>
       <w:pPr>
@@ -460,7 +530,15 @@
         <w:t xml:space="preserve">w edytorze znakowym </w:t>
       </w:r>
       <w:r>
-        <w:t>plik tekstowy NoEducation.txt zawierający poniższy fragment utworu angielskiego zespołu rockowego Pink Floyd:</w:t>
+        <w:t xml:space="preserve">plik tekstowy NoEducation.txt zawierający poniższy fragment utworu angielskiego zespołu rockowego </w:t>
+      </w:r>
+      <w:proofErr w:type="spellStart"/>
+      <w:r>
+        <w:t>Pink</w:t>
+      </w:r>
+      <w:proofErr w:type="spellEnd"/>
+      <w:r>
+        <w:t xml:space="preserve"> Floyd:</w:t>
       </w:r>
     </w:p>
     <w:p>
@@ -530,12 +608,70 @@
         <w:br/>
         <w:t xml:space="preserve">Hey! </w:t>
       </w:r>
-      <w:r>
-        <w:rPr>
-          <w:rFonts w:ascii="Courier New" w:hAnsi="Courier New" w:cs="Courier New"/>
-        </w:rPr>
-        <w:t>Teacher, leave them kids alone</w:t>
-      </w:r>
+      <w:proofErr w:type="spellStart"/>
+      <w:r>
+        <w:rPr>
+          <w:rFonts w:ascii="Courier New" w:hAnsi="Courier New" w:cs="Courier New"/>
+        </w:rPr>
+        <w:t>Teacher</w:t>
+      </w:r>
+      <w:proofErr w:type="spellEnd"/>
+      <w:r>
+        <w:rPr>
+          <w:rFonts w:ascii="Courier New" w:hAnsi="Courier New" w:cs="Courier New"/>
+        </w:rPr>
+        <w:t xml:space="preserve">, </w:t>
+      </w:r>
+      <w:proofErr w:type="spellStart"/>
+      <w:r>
+        <w:rPr>
+          <w:rFonts w:ascii="Courier New" w:hAnsi="Courier New" w:cs="Courier New"/>
+        </w:rPr>
+        <w:t>leave</w:t>
+      </w:r>
+      <w:proofErr w:type="spellEnd"/>
+      <w:r>
+        <w:rPr>
+          <w:rFonts w:ascii="Courier New" w:hAnsi="Courier New" w:cs="Courier New"/>
+        </w:rPr>
+        <w:t xml:space="preserve"> </w:t>
+      </w:r>
+      <w:proofErr w:type="spellStart"/>
+      <w:r>
+        <w:rPr>
+          <w:rFonts w:ascii="Courier New" w:hAnsi="Courier New" w:cs="Courier New"/>
+        </w:rPr>
+        <w:t>them</w:t>
+      </w:r>
+      <w:proofErr w:type="spellEnd"/>
+      <w:r>
+        <w:rPr>
+          <w:rFonts w:ascii="Courier New" w:hAnsi="Courier New" w:cs="Courier New"/>
+        </w:rPr>
+        <w:t xml:space="preserve"> </w:t>
+      </w:r>
+      <w:proofErr w:type="spellStart"/>
+      <w:r>
+        <w:rPr>
+          <w:rFonts w:ascii="Courier New" w:hAnsi="Courier New" w:cs="Courier New"/>
+        </w:rPr>
+        <w:t>kids</w:t>
+      </w:r>
+      <w:proofErr w:type="spellEnd"/>
+      <w:r>
+        <w:rPr>
+          <w:rFonts w:ascii="Courier New" w:hAnsi="Courier New" w:cs="Courier New"/>
+        </w:rPr>
+        <w:t xml:space="preserve"> </w:t>
+      </w:r>
+      <w:proofErr w:type="spellStart"/>
+      <w:r>
+        <w:rPr>
+          <w:rFonts w:ascii="Courier New" w:hAnsi="Courier New" w:cs="Courier New"/>
+        </w:rPr>
+        <w:t>alone</w:t>
+      </w:r>
+      <w:proofErr w:type="spellEnd"/>
     </w:p>
     <w:p>
       <w:pPr>
@@ -568,13 +704,29 @@
           <w:rFonts w:ascii="Courier New" w:hAnsi="Courier New" w:cs="Courier New"/>
           <w:lang w:val="en-US"/>
         </w:rPr>
-        <w:t># wariant 1</w:t>
-      </w:r>
+        <w:t xml:space="preserve"># </w:t>
+      </w:r>
+      <w:proofErr w:type="spellStart"/>
       <w:r>
         <w:rPr>
           <w:rFonts w:ascii="Courier New" w:hAnsi="Courier New" w:cs="Courier New"/>
           <w:lang w:val="en-US"/>
         </w:rPr>
+        <w:t>wariant</w:t>
+      </w:r>
+      <w:proofErr w:type="spellEnd"/>
+      <w:r>
+        <w:rPr>
+          <w:rFonts w:ascii="Courier New" w:hAnsi="Courier New" w:cs="Courier New"/>
+          <w:lang w:val="en-US"/>
+        </w:rPr>
+        <w:t xml:space="preserve"> 1</w:t>
+      </w:r>
+      <w:r>
+        <w:rPr>
+          <w:rFonts w:ascii="Courier New" w:hAnsi="Courier New" w:cs="Courier New"/>
+          <w:lang w:val="en-US"/>
+        </w:rPr>
         <w:br/>
       </w:r>
       <w:r>
@@ -582,13 +734,45 @@
           <w:rFonts w:ascii="Courier New" w:hAnsi="Courier New" w:cs="Courier New"/>
           <w:lang w:val="en-US"/>
         </w:rPr>
-        <w:t>file = open('C:/Users/Janusz/NoEducation.txt','r')</w:t>
-      </w:r>
+        <w:t>file = open('C:/Users/</w:t>
+      </w:r>
+      <w:proofErr w:type="spellStart"/>
       <w:r>
         <w:rPr>
           <w:rFonts w:ascii="Courier New" w:hAnsi="Courier New" w:cs="Courier New"/>
           <w:lang w:val="en-US"/>
         </w:rPr>
+        <w:t>Janusz</w:t>
+      </w:r>
+      <w:proofErr w:type="spellEnd"/>
+      <w:r>
+        <w:rPr>
+          <w:rFonts w:ascii="Courier New" w:hAnsi="Courier New" w:cs="Courier New"/>
+          <w:lang w:val="en-US"/>
+        </w:rPr>
+        <w:t>/</w:t>
+      </w:r>
+      <w:proofErr w:type="spellStart"/>
+      <w:r>
+        <w:rPr>
+          <w:rFonts w:ascii="Courier New" w:hAnsi="Courier New" w:cs="Courier New"/>
+          <w:lang w:val="en-US"/>
+        </w:rPr>
+        <w:t>NoEducation.txt','r</w:t>
+      </w:r>
+      <w:proofErr w:type="spellEnd"/>
+      <w:r>
+        <w:rPr>
+          <w:rFonts w:ascii="Courier New" w:hAnsi="Courier New" w:cs="Courier New"/>
+          <w:lang w:val="en-US"/>
+        </w:rPr>
+        <w:t>')</w:t>
+      </w:r>
+      <w:r>
+        <w:rPr>
+          <w:rFonts w:ascii="Courier New" w:hAnsi="Courier New" w:cs="Courier New"/>
+          <w:lang w:val="en-US"/>
+        </w:rPr>
         <w:br/>
       </w:r>
       <w:r>
@@ -596,21 +780,46 @@
           <w:rFonts w:ascii="Courier New" w:hAnsi="Courier New" w:cs="Courier New"/>
           <w:lang w:val="en-US"/>
         </w:rPr>
-        <w:t>print( file.read() )</w:t>
-      </w:r>
+        <w:t xml:space="preserve">print( </w:t>
+      </w:r>
+      <w:proofErr w:type="spellStart"/>
       <w:r>
         <w:rPr>
           <w:rFonts w:ascii="Courier New" w:hAnsi="Courier New" w:cs="Courier New"/>
           <w:lang w:val="en-US"/>
         </w:rPr>
+        <w:t>file.read</w:t>
+      </w:r>
+      <w:proofErr w:type="spellEnd"/>
+      <w:r>
+        <w:rPr>
+          <w:rFonts w:ascii="Courier New" w:hAnsi="Courier New" w:cs="Courier New"/>
+          <w:lang w:val="en-US"/>
+        </w:rPr>
+        <w:t>() )</w:t>
+      </w:r>
+      <w:r>
+        <w:rPr>
+          <w:rFonts w:ascii="Courier New" w:hAnsi="Courier New" w:cs="Courier New"/>
+          <w:lang w:val="en-US"/>
+        </w:rPr>
         <w:br/>
       </w:r>
+      <w:proofErr w:type="spellStart"/>
       <w:r>
         <w:rPr>
           <w:rFonts w:ascii="Courier New" w:hAnsi="Courier New" w:cs="Courier New"/>
           <w:lang w:val="en-US"/>
         </w:rPr>
-        <w:t>file.close()</w:t>
+        <w:t>file.close</w:t>
+      </w:r>
+      <w:proofErr w:type="spellEnd"/>
+      <w:r>
+        <w:rPr>
+          <w:rFonts w:ascii="Courier New" w:hAnsi="Courier New" w:cs="Courier New"/>
+          <w:lang w:val="en-US"/>
+        </w:rPr>
+        <w:t>()</w:t>
       </w:r>
     </w:p>
     <w:p>
@@ -631,13 +840,29 @@
           <w:rFonts w:ascii="Courier New" w:hAnsi="Courier New" w:cs="Courier New"/>
           <w:lang w:val="en-US"/>
         </w:rPr>
-        <w:t># wariant 2</w:t>
-      </w:r>
+        <w:t xml:space="preserve"># </w:t>
+      </w:r>
+      <w:proofErr w:type="spellStart"/>
       <w:r>
         <w:rPr>
           <w:rFonts w:ascii="Courier New" w:hAnsi="Courier New" w:cs="Courier New"/>
           <w:lang w:val="en-US"/>
         </w:rPr>
+        <w:t>wariant</w:t>
+      </w:r>
+      <w:proofErr w:type="spellEnd"/>
+      <w:r>
+        <w:rPr>
+          <w:rFonts w:ascii="Courier New" w:hAnsi="Courier New" w:cs="Courier New"/>
+          <w:lang w:val="en-US"/>
+        </w:rPr>
+        <w:t xml:space="preserve"> 2</w:t>
+      </w:r>
+      <w:r>
+        <w:rPr>
+          <w:rFonts w:ascii="Courier New" w:hAnsi="Courier New" w:cs="Courier New"/>
+          <w:lang w:val="en-US"/>
+        </w:rPr>
         <w:br/>
       </w:r>
       <w:r>
@@ -645,13 +870,45 @@
           <w:rFonts w:ascii="Courier New" w:hAnsi="Courier New" w:cs="Courier New"/>
           <w:lang w:val="en-US"/>
         </w:rPr>
-        <w:t>with open('C:/Users/Janusz/NoEducation.txt','r') as file:</w:t>
-      </w:r>
+        <w:t>with open('C:/Users/</w:t>
+      </w:r>
+      <w:proofErr w:type="spellStart"/>
       <w:r>
         <w:rPr>
           <w:rFonts w:ascii="Courier New" w:hAnsi="Courier New" w:cs="Courier New"/>
           <w:lang w:val="en-US"/>
         </w:rPr>
+        <w:t>Janusz</w:t>
+      </w:r>
+      <w:proofErr w:type="spellEnd"/>
+      <w:r>
+        <w:rPr>
+          <w:rFonts w:ascii="Courier New" w:hAnsi="Courier New" w:cs="Courier New"/>
+          <w:lang w:val="en-US"/>
+        </w:rPr>
+        <w:t>/</w:t>
+      </w:r>
+      <w:proofErr w:type="spellStart"/>
+      <w:r>
+        <w:rPr>
+          <w:rFonts w:ascii="Courier New" w:hAnsi="Courier New" w:cs="Courier New"/>
+          <w:lang w:val="en-US"/>
+        </w:rPr>
+        <w:t>NoEducation.txt','r</w:t>
+      </w:r>
+      <w:proofErr w:type="spellEnd"/>
+      <w:r>
+        <w:rPr>
+          <w:rFonts w:ascii="Courier New" w:hAnsi="Courier New" w:cs="Courier New"/>
+          <w:lang w:val="en-US"/>
+        </w:rPr>
+        <w:t>') as file:</w:t>
+      </w:r>
+      <w:r>
+        <w:rPr>
+          <w:rFonts w:ascii="Courier New" w:hAnsi="Courier New" w:cs="Courier New"/>
+          <w:lang w:val="en-US"/>
+        </w:rPr>
         <w:br/>
       </w:r>
       <w:r>
@@ -660,7 +917,23 @@
           <w:lang w:val="en-US"/>
         </w:rPr>
         <w:tab/>
-        <w:t>print( file.read() )</w:t>
+        <w:t xml:space="preserve">print( </w:t>
+      </w:r>
+      <w:proofErr w:type="spellStart"/>
+      <w:r>
+        <w:rPr>
+          <w:rFonts w:ascii="Courier New" w:hAnsi="Courier New" w:cs="Courier New"/>
+          <w:lang w:val="en-US"/>
+        </w:rPr>
+        <w:t>file.read</w:t>
+      </w:r>
+      <w:proofErr w:type="spellEnd"/>
+      <w:r>
+        <w:rPr>
+          <w:rFonts w:ascii="Courier New" w:hAnsi="Courier New" w:cs="Courier New"/>
+          <w:lang w:val="en-US"/>
+        </w:rPr>
+        <w:t>() )</w:t>
       </w:r>
     </w:p>
     <w:p>
@@ -698,7 +971,39 @@
           <w:rFonts w:ascii="Courier New" w:hAnsi="Courier New" w:cs="Courier New"/>
           <w:lang w:val="en-US"/>
         </w:rPr>
-        <w:t>with open('C:/Users/Janusz/NoEducation.txt','r') as file:</w:t>
+        <w:t>with open('C:/Users/</w:t>
+      </w:r>
+      <w:proofErr w:type="spellStart"/>
+      <w:r>
+        <w:rPr>
+          <w:rFonts w:ascii="Courier New" w:hAnsi="Courier New" w:cs="Courier New"/>
+          <w:lang w:val="en-US"/>
+        </w:rPr>
+        <w:t>Janusz</w:t>
+      </w:r>
+      <w:proofErr w:type="spellEnd"/>
+      <w:r>
+        <w:rPr>
+          <w:rFonts w:ascii="Courier New" w:hAnsi="Courier New" w:cs="Courier New"/>
+          <w:lang w:val="en-US"/>
+        </w:rPr>
+        <w:t>/</w:t>
+      </w:r>
+      <w:proofErr w:type="spellStart"/>
+      <w:r>
+        <w:rPr>
+          <w:rFonts w:ascii="Courier New" w:hAnsi="Courier New" w:cs="Courier New"/>
+          <w:lang w:val="en-US"/>
+        </w:rPr>
+        <w:t>NoEducation.txt','r</w:t>
+      </w:r>
+      <w:proofErr w:type="spellEnd"/>
+      <w:r>
+        <w:rPr>
+          <w:rFonts w:ascii="Courier New" w:hAnsi="Courier New" w:cs="Courier New"/>
+          <w:lang w:val="en-US"/>
+        </w:rPr>
+        <w:t>') as file:</w:t>
       </w:r>
       <w:r>
         <w:rPr>
@@ -759,11 +1064,19 @@
           <w:lang w:val="pl-PL"/>
         </w:rPr>
       </w:pPr>
+      <w:proofErr w:type="spellStart"/>
       <w:r>
         <w:rPr>
           <w:lang w:val="pl-PL"/>
         </w:rPr>
-        <w:t>Writing to file</w:t>
+        <w:t>Writing</w:t>
+      </w:r>
+      <w:proofErr w:type="spellEnd"/>
+      <w:r>
+        <w:rPr>
+          <w:lang w:val="pl-PL"/>
+        </w:rPr>
+        <w:t xml:space="preserve"> to file</w:t>
       </w:r>
     </w:p>
     <w:p>
@@ -789,7 +1102,15 @@
         <w:t xml:space="preserve"> Wskazówka: otwórz plik w trybie do zapisu</w:t>
       </w:r>
       <w:r>
-        <w:t xml:space="preserve"> i wykorzystaj metodę write().</w:t>
+        <w:t xml:space="preserve"> i wykorzystaj metodę </w:t>
+      </w:r>
+      <w:proofErr w:type="spellStart"/>
+      <w:r>
+        <w:t>write</w:t>
+      </w:r>
+      <w:proofErr w:type="spellEnd"/>
+      <w:r>
+        <w:t>().</w:t>
       </w:r>
     </w:p>
     <w:p>
@@ -812,6 +1133,7 @@
         </w:rPr>
         <w:t>with open('</w:t>
       </w:r>
+      <w:proofErr w:type="spellStart"/>
       <w:r>
         <w:rPr>
           <w:rFonts w:ascii="Courier New" w:hAnsi="Courier New" w:cs="Courier New"/>
@@ -824,15 +1146,39 @@
           <w:rFonts w:ascii="Courier New" w:hAnsi="Courier New" w:cs="Courier New"/>
           <w:lang w:val="en-US"/>
         </w:rPr>
-        <w:t>.txt','w') as file:</w:t>
-      </w:r>
+        <w:t>.txt','w</w:t>
+      </w:r>
+      <w:proofErr w:type="spellEnd"/>
       <w:r>
         <w:rPr>
           <w:rFonts w:ascii="Courier New" w:hAnsi="Courier New" w:cs="Courier New"/>
           <w:lang w:val="en-US"/>
         </w:rPr>
+        <w:t>') as file:</w:t>
+      </w:r>
+      <w:r>
+        <w:rPr>
+          <w:rFonts w:ascii="Courier New" w:hAnsi="Courier New" w:cs="Courier New"/>
+          <w:lang w:val="en-US"/>
+        </w:rPr>
         <w:br/>
-        <w:t xml:space="preserve">    file.write('Jan Nowak\n')</w:t>
+        <w:t xml:space="preserve">    </w:t>
+      </w:r>
+      <w:proofErr w:type="spellStart"/>
+      <w:r>
+        <w:rPr>
+          <w:rFonts w:ascii="Courier New" w:hAnsi="Courier New" w:cs="Courier New"/>
+          <w:lang w:val="en-US"/>
+        </w:rPr>
+        <w:t>file.write</w:t>
+      </w:r>
+      <w:proofErr w:type="spellEnd"/>
+      <w:r>
+        <w:rPr>
+          <w:rFonts w:ascii="Courier New" w:hAnsi="Courier New" w:cs="Courier New"/>
+          <w:lang w:val="en-US"/>
+        </w:rPr>
+        <w:t>('Jan Nowak\n')</w:t>
       </w:r>
       <w:r>
         <w:rPr>
@@ -938,23 +1284,43 @@
       <w:pPr>
         <w:pStyle w:val="Polecenie"/>
       </w:pPr>
+      <w:proofErr w:type="spellStart"/>
       <w:r>
         <w:t>w</w:t>
       </w:r>
       <w:r>
-        <w:t>szystkie znaki</w:t>
-      </w:r>
+        <w:t>szystkie</w:t>
+      </w:r>
+      <w:proofErr w:type="spellEnd"/>
+      <w:r>
+        <w:t xml:space="preserve"> </w:t>
+      </w:r>
+      <w:proofErr w:type="spellStart"/>
+      <w:r>
+        <w:t>znaki</w:t>
+      </w:r>
+      <w:proofErr w:type="spellEnd"/>
+      <w:r>
+        <w:t xml:space="preserve">   .  </w:t>
+      </w:r>
+      <w:proofErr w:type="spellStart"/>
+      <w:r>
+        <w:t>gms</w:t>
+      </w:r>
+      <w:proofErr w:type="spellEnd"/>
     </w:p>
     <w:p>
       <w:pPr>
         <w:pStyle w:val="Polecenie"/>
       </w:pPr>
+      <w:proofErr w:type="spellStart"/>
       <w:r>
         <w:t>słow</w:t>
       </w:r>
       <w:r>
         <w:t>a</w:t>
       </w:r>
+      <w:proofErr w:type="spellEnd"/>
       <w:r>
         <w:t xml:space="preserve"> ‘Poland’</w:t>
       </w:r>
@@ -978,86 +1344,269 @@
         </w:rPr>
         <w:t>oraz France)</w:t>
       </w:r>
+      <w:r>
+        <w:rPr>
+          <w:lang w:val="pl-PL"/>
+        </w:rPr>
+        <w:t xml:space="preserve"> </w:t>
+      </w:r>
+      <w:proofErr w:type="spellStart"/>
+      <w:r>
+        <w:rPr>
+          <w:lang w:val="pl-PL"/>
+        </w:rPr>
+        <w:t>Poland|Germany|France</w:t>
+      </w:r>
+      <w:proofErr w:type="spellEnd"/>
     </w:p>
     <w:p>
       <w:pPr>
         <w:pStyle w:val="Polecenie"/>
       </w:pPr>
+      <w:proofErr w:type="spellStart"/>
       <w:r>
         <w:t>litery</w:t>
       </w:r>
+      <w:proofErr w:type="spellEnd"/>
+      <w:r>
+        <w:t xml:space="preserve"> </w:t>
+      </w:r>
+      <w:r>
+        <w:t>[A-z]</w:t>
+      </w:r>
     </w:p>
     <w:p>
       <w:pPr>
         <w:pStyle w:val="Polecenie"/>
       </w:pPr>
-      <w:r>
-        <w:t>wielkie litery</w:t>
+      <w:proofErr w:type="spellStart"/>
+      <w:r>
+        <w:t>wielkie</w:t>
+      </w:r>
+      <w:proofErr w:type="spellEnd"/>
+      <w:r>
+        <w:t xml:space="preserve"> </w:t>
+      </w:r>
+      <w:proofErr w:type="spellStart"/>
+      <w:r>
+        <w:t>litery</w:t>
+      </w:r>
+      <w:proofErr w:type="spellEnd"/>
+      <w:r>
+        <w:t xml:space="preserve"> </w:t>
+      </w:r>
+      <w:r>
+        <w:t>[A-Z]</w:t>
       </w:r>
     </w:p>
     <w:p>
       <w:pPr>
         <w:pStyle w:val="Polecenie"/>
       </w:pPr>
+      <w:proofErr w:type="spellStart"/>
       <w:r>
         <w:t>cyfry</w:t>
       </w:r>
+      <w:proofErr w:type="spellEnd"/>
+      <w:r>
+        <w:t xml:space="preserve"> \d</w:t>
+      </w:r>
     </w:p>
     <w:p>
       <w:pPr>
         <w:pStyle w:val="Polecenie"/>
       </w:pPr>
-      <w:r>
-        <w:t>wszystkie znaki oprócz cyfr</w:t>
+      <w:proofErr w:type="spellStart"/>
+      <w:r>
+        <w:t>wszystkie</w:t>
+      </w:r>
+      <w:proofErr w:type="spellEnd"/>
+      <w:r>
+        <w:t xml:space="preserve"> </w:t>
+      </w:r>
+      <w:proofErr w:type="spellStart"/>
+      <w:r>
+        <w:t>znaki</w:t>
+      </w:r>
+      <w:proofErr w:type="spellEnd"/>
+      <w:r>
+        <w:t xml:space="preserve"> </w:t>
+      </w:r>
+      <w:proofErr w:type="spellStart"/>
+      <w:r>
+        <w:t>oprócz</w:t>
+      </w:r>
+      <w:proofErr w:type="spellEnd"/>
+      <w:r>
+        <w:t xml:space="preserve"> </w:t>
+      </w:r>
+      <w:proofErr w:type="spellStart"/>
+      <w:r>
+        <w:t>cyfr</w:t>
+      </w:r>
+      <w:proofErr w:type="spellEnd"/>
+      <w:r>
+        <w:t>\D</w:t>
       </w:r>
     </w:p>
     <w:p>
       <w:pPr>
         <w:pStyle w:val="Polecenie"/>
       </w:pPr>
+      <w:proofErr w:type="spellStart"/>
       <w:r>
         <w:t>odstępy</w:t>
       </w:r>
+      <w:proofErr w:type="spellEnd"/>
+      <w:r>
+        <w:t xml:space="preserve"> [ ] or \s</w:t>
+      </w:r>
     </w:p>
     <w:p>
       <w:pPr>
         <w:pStyle w:val="Polecenie"/>
       </w:pPr>
+      <w:proofErr w:type="spellStart"/>
       <w:r>
         <w:t>samogłoski</w:t>
       </w:r>
+      <w:proofErr w:type="spellEnd"/>
+      <w:r>
+        <w:t xml:space="preserve">  </w:t>
+      </w:r>
+      <w:r>
+        <w:t>[</w:t>
+      </w:r>
+      <w:proofErr w:type="spellStart"/>
+      <w:r>
+        <w:t>aeiouy</w:t>
+      </w:r>
+      <w:proofErr w:type="spellEnd"/>
+      <w:r>
+        <w:t>]</w:t>
+      </w:r>
+      <w:r>
+        <w:t xml:space="preserve"> </w:t>
+      </w:r>
+      <w:proofErr w:type="spellStart"/>
+      <w:r>
+        <w:t>mgi</w:t>
+      </w:r>
+      <w:proofErr w:type="spellEnd"/>
+      <w:r>
+        <w:t xml:space="preserve"> </w:t>
+      </w:r>
+      <w:r>
+        <w:t xml:space="preserve">  </w:t>
+      </w:r>
+      <w:proofErr w:type="spellStart"/>
+      <w:r>
+        <w:t>a|e|i|o|u|y</w:t>
+      </w:r>
+      <w:proofErr w:type="spellEnd"/>
+      <w:r>
+        <w:t xml:space="preserve"> </w:t>
+      </w:r>
+      <w:proofErr w:type="spellStart"/>
+      <w:r>
+        <w:t>mgi</w:t>
+      </w:r>
+      <w:proofErr w:type="spellEnd"/>
     </w:p>
     <w:p>
       <w:pPr>
         <w:pStyle w:val="Polecenie"/>
       </w:pPr>
-      <w:r>
-        <w:t>liczby reprezentujące rok</w:t>
+      <w:proofErr w:type="spellStart"/>
+      <w:r>
+        <w:t>liczby</w:t>
+      </w:r>
+      <w:proofErr w:type="spellEnd"/>
+      <w:r>
+        <w:t xml:space="preserve"> </w:t>
+      </w:r>
+      <w:proofErr w:type="spellStart"/>
+      <w:r>
+        <w:t>reprezentujące</w:t>
+      </w:r>
+      <w:proofErr w:type="spellEnd"/>
+      <w:r>
+        <w:t xml:space="preserve"> </w:t>
+      </w:r>
+      <w:proofErr w:type="spellStart"/>
+      <w:r>
+        <w:t>rok</w:t>
+      </w:r>
+      <w:proofErr w:type="spellEnd"/>
+      <w:r>
+        <w:t xml:space="preserve"> \d\d\d\d</w:t>
       </w:r>
     </w:p>
     <w:p>
       <w:pPr>
         <w:pStyle w:val="Polecenie"/>
       </w:pPr>
-      <w:r>
-        <w:t>liczby wyrażone procentowo</w:t>
-      </w:r>
+      <w:proofErr w:type="spellStart"/>
+      <w:r>
+        <w:t>liczby</w:t>
+      </w:r>
+      <w:proofErr w:type="spellEnd"/>
+      <w:r>
+        <w:t xml:space="preserve"> </w:t>
+      </w:r>
+      <w:proofErr w:type="spellStart"/>
+      <w:r>
+        <w:t>wyrażone</w:t>
+      </w:r>
+      <w:proofErr w:type="spellEnd"/>
+      <w:r>
+        <w:t xml:space="preserve"> </w:t>
+      </w:r>
+      <w:proofErr w:type="spellStart"/>
+      <w:r>
+        <w:t>procentowo</w:t>
+      </w:r>
+      <w:proofErr w:type="spellEnd"/>
     </w:p>
     <w:p>
       <w:pPr>
         <w:pStyle w:val="Polecenie"/>
       </w:pPr>
-      <w:r>
-        <w:t>znaki interpunkcyjne</w:t>
-      </w:r>
+      <w:proofErr w:type="spellStart"/>
+      <w:r>
+        <w:t>znaki</w:t>
+      </w:r>
+      <w:proofErr w:type="spellEnd"/>
+      <w:r>
+        <w:t xml:space="preserve"> </w:t>
+      </w:r>
+      <w:proofErr w:type="spellStart"/>
+      <w:r>
+        <w:t>interpunkcyjne</w:t>
+      </w:r>
+      <w:proofErr w:type="spellEnd"/>
     </w:p>
     <w:p>
       <w:pPr>
         <w:pStyle w:val="Polecenie"/>
       </w:pPr>
+      <w:proofErr w:type="spellStart"/>
       <w:r>
         <w:t>słowa</w:t>
       </w:r>
+      <w:proofErr w:type="spellEnd"/>
+      <w:r>
+        <w:t xml:space="preserve"> </w:t>
+      </w:r>
+      <w:r>
+        <w:t>\w\w*</w:t>
+      </w:r>
+      <w:r>
+        <w:t xml:space="preserve">    </w:t>
+      </w:r>
+      <w:r>
+        <w:t>\b[A-z].*?\b</w:t>
+      </w:r>
     </w:p>
     <w:p>
       <w:pPr>
@@ -1096,6 +1645,12 @@
         </w:rPr>
         <w:t xml:space="preserve"> ‘n’</w:t>
       </w:r>
+      <w:r>
+        <w:rPr>
+          <w:lang w:val="pl-PL"/>
+        </w:rPr>
+        <w:t xml:space="preserve"> </w:t>
+      </w:r>
     </w:p>
     <w:p>
       <w:pPr>
@@ -1110,6 +1665,30 @@
         </w:rPr>
         <w:t>słowa trzyliterowe</w:t>
       </w:r>
+      <w:r>
+        <w:rPr>
+          <w:lang w:val="pl-PL"/>
+        </w:rPr>
+        <w:t xml:space="preserve"> </w:t>
+      </w:r>
+      <w:r>
+        <w:rPr>
+          <w:lang w:val="pl-PL"/>
+        </w:rPr>
+        <w:t>\b(\w\w\w)\b</w:t>
+      </w:r>
+      <w:r>
+        <w:rPr>
+          <w:lang w:val="pl-PL"/>
+        </w:rPr>
+        <w:t xml:space="preserve">   </w:t>
+      </w:r>
+      <w:r>
+        <w:rPr>
+          <w:lang w:val="pl-PL"/>
+        </w:rPr>
+        <w:t>\b[A-z]{3}\b</w:t>
+      </w:r>
     </w:p>
     <w:p>
       <w:pPr>
@@ -1130,6 +1709,18 @@
         </w:rPr>
         <w:t>o najmniej pięciu liter</w:t>
       </w:r>
+      <w:r>
+        <w:rPr>
+          <w:lang w:val="pl-PL"/>
+        </w:rPr>
+        <w:t xml:space="preserve">  </w:t>
+      </w:r>
+      <w:r>
+        <w:rPr>
+          <w:lang w:val="pl-PL"/>
+        </w:rPr>
+        <w:t>\b[A-z]{5,}\b</w:t>
+      </w:r>
     </w:p>
     <w:p>
       <w:pPr>
@@ -1144,6 +1735,18 @@
         </w:rPr>
         <w:t>słowa rozpoczynające się wielką literą</w:t>
       </w:r>
+      <w:r>
+        <w:rPr>
+          <w:lang w:val="pl-PL"/>
+        </w:rPr>
+        <w:t xml:space="preserve"> </w:t>
+      </w:r>
+      <w:r>
+        <w:rPr>
+          <w:lang w:val="pl-PL"/>
+        </w:rPr>
+        <w:t>\b[A-Z].*?\b</w:t>
+      </w:r>
     </w:p>
     <w:p>
       <w:pPr>
@@ -1164,6 +1767,32 @@
         </w:rPr>
         <w:t>‘the’</w:t>
       </w:r>
+      <w:r>
+        <w:rPr>
+          <w:lang w:val="pl-PL"/>
+        </w:rPr>
+        <w:t xml:space="preserve"> </w:t>
+      </w:r>
+      <w:r>
+        <w:rPr>
+          <w:lang w:val="pl-PL"/>
+        </w:rPr>
+        <w:t>\</w:t>
+      </w:r>
+      <w:proofErr w:type="spellStart"/>
+      <w:r>
+        <w:rPr>
+          <w:lang w:val="pl-PL"/>
+        </w:rPr>
+        <w:t>bthe</w:t>
+      </w:r>
+      <w:proofErr w:type="spellEnd"/>
+      <w:r>
+        <w:rPr>
+          <w:lang w:val="pl-PL"/>
+        </w:rPr>
+        <w:t>\b</w:t>
+      </w:r>
     </w:p>
     <w:p>
       <w:pPr>
@@ -1190,6 +1819,18 @@
         </w:rPr>
         <w:t xml:space="preserve"> ‘and’</w:t>
       </w:r>
+      <w:r>
+        <w:rPr>
+          <w:lang w:val="pl-PL"/>
+        </w:rPr>
+        <w:t xml:space="preserve"> </w:t>
+      </w:r>
+      <w:r>
+        <w:rPr>
+          <w:lang w:val="pl-PL"/>
+        </w:rPr>
+        <w:t>\band\b</w:t>
+      </w:r>
     </w:p>
     <w:p>
       <w:pPr>
@@ -1204,6 +1845,24 @@
         </w:rPr>
         <w:t>zdania</w:t>
       </w:r>
+      <w:r>
+        <w:rPr>
+          <w:lang w:val="pl-PL"/>
+        </w:rPr>
+        <w:t xml:space="preserve"> </w:t>
+      </w:r>
+      <w:r>
+        <w:rPr>
+          <w:lang w:val="pl-PL"/>
+        </w:rPr>
+        <w:t>\b[A-Z].*?\.</w:t>
+      </w:r>
+      <w:r>
+        <w:rPr>
+          <w:lang w:val="pl-PL"/>
+        </w:rPr>
+        <w:t>D</w:t>
+      </w:r>
     </w:p>
     <w:p>
       <w:pPr>
@@ -1217,6 +1876,18 @@
           <w:lang w:val="pl-PL"/>
         </w:rPr>
         <w:t>fragmenty tekstu ujęte w nawiasy</w:t>
+      </w:r>
+      <w:r>
+        <w:rPr>
+          <w:lang w:val="pl-PL"/>
+        </w:rPr>
+        <w:t xml:space="preserve"> </w:t>
+      </w:r>
+      <w:r>
+        <w:rPr>
+          <w:lang w:val="pl-PL"/>
+        </w:rPr>
+        <w:t>\(.*?\)</w:t>
       </w:r>
     </w:p>
     <w:p>
@@ -1333,40 +2004,67 @@
       <w:pPr>
         <w:pStyle w:val="Polecenie"/>
       </w:pPr>
+      <w:proofErr w:type="spellStart"/>
       <w:r>
         <w:t>Kod</w:t>
       </w:r>
       <w:r>
         <w:t>y</w:t>
       </w:r>
-      <w:r>
-        <w:t xml:space="preserve"> przedmiot</w:t>
+      <w:proofErr w:type="spellEnd"/>
+      <w:r>
+        <w:t xml:space="preserve"> </w:t>
+      </w:r>
+      <w:proofErr w:type="spellStart"/>
+      <w:r>
+        <w:t>przedmiot</w:t>
       </w:r>
       <w:r>
         <w:t>ów</w:t>
       </w:r>
+      <w:proofErr w:type="spellEnd"/>
+      <w:r>
+        <w:t xml:space="preserve"> </w:t>
+      </w:r>
+      <w:r>
+        <w:t>\b\D{3}\b</w:t>
+      </w:r>
     </w:p>
     <w:p>
       <w:pPr>
         <w:pStyle w:val="Polecenie"/>
       </w:pPr>
+      <w:proofErr w:type="spellStart"/>
       <w:r>
         <w:t>Nazw</w:t>
       </w:r>
       <w:r>
         <w:t>y</w:t>
       </w:r>
-      <w:r>
-        <w:t xml:space="preserve"> przedmiot</w:t>
+      <w:proofErr w:type="spellEnd"/>
+      <w:r>
+        <w:t xml:space="preserve"> </w:t>
+      </w:r>
+      <w:proofErr w:type="spellStart"/>
+      <w:r>
+        <w:t>przedmiot</w:t>
       </w:r>
       <w:r>
         <w:t>ów</w:t>
       </w:r>
+      <w:proofErr w:type="spellEnd"/>
+      <w:r>
+        <w:t xml:space="preserve"> </w:t>
+      </w:r>
+      <w:r>
+        <w:t>\b\w{4,}\b</w:t>
+      </w:r>
     </w:p>
     <w:p>
       <w:pPr>
         <w:pStyle w:val="Polecenie"/>
       </w:pPr>
+      <w:proofErr w:type="spellStart"/>
       <w:r>
         <w:lastRenderedPageBreak/>
         <w:t>Liczb</w:t>
@@ -1374,8 +2072,20 @@
       <w:r>
         <w:t>y</w:t>
       </w:r>
-      <w:r>
-        <w:t xml:space="preserve"> uczestników</w:t>
+      <w:proofErr w:type="spellEnd"/>
+      <w:r>
+        <w:t xml:space="preserve"> </w:t>
+      </w:r>
+      <w:proofErr w:type="spellStart"/>
+      <w:r>
+        <w:t>uczestników</w:t>
+      </w:r>
+      <w:proofErr w:type="spellEnd"/>
+      <w:r>
+        <w:t xml:space="preserve"> </w:t>
+      </w:r>
+      <w:r>
+        <w:t>\d.*</w:t>
       </w:r>
     </w:p>
     <w:p>
@@ -1463,7 +2173,21 @@
           <w:rFonts w:ascii="Courier New" w:hAnsi="Courier New" w:cs="Courier New"/>
         </w:rPr>
         <w:br/>
-        <w:t>cyfry = re.findall('\d{2}',komunikat)</w:t>
+        <w:t xml:space="preserve">cyfry = </w:t>
+      </w:r>
+      <w:proofErr w:type="spellStart"/>
+      <w:r>
+        <w:rPr>
+          <w:rFonts w:ascii="Courier New" w:hAnsi="Courier New" w:cs="Courier New"/>
+        </w:rPr>
+        <w:t>re.findall</w:t>
+      </w:r>
+      <w:proofErr w:type="spellEnd"/>
+      <w:r>
+        <w:rPr>
+          <w:rFonts w:ascii="Courier New" w:hAnsi="Courier New" w:cs="Courier New"/>
+        </w:rPr>
+        <w:t>('\d{2}',komunikat)</w:t>
       </w:r>
       <w:r>
         <w:rPr>
@@ -1522,7 +2246,15 @@
         <w:t>Wykorzystaj wyrażenia regularne oraz m</w:t>
       </w:r>
       <w:r>
-        <w:t>etodę findall().</w:t>
+        <w:t xml:space="preserve">etodę </w:t>
+      </w:r>
+      <w:proofErr w:type="spellStart"/>
+      <w:r>
+        <w:t>findall</w:t>
+      </w:r>
+      <w:proofErr w:type="spellEnd"/>
+      <w:r>
+        <w:t>().</w:t>
       </w:r>
     </w:p>
     <w:p>
@@ -1540,16 +2272,26 @@
       <w:pPr>
         <w:pStyle w:val="Zadanie"/>
       </w:pPr>
+      <w:bookmarkStart w:id="0" w:name="_GoBack"/>
       <w:r>
         <w:t>Plik numbers.txt zawiera wykaz liczb naturalnych. Napisz program wyświetlający te liczby jako ciąg rosnący. Wskazówka: dodaj odczytane liczby z pliku do tablicy</w:t>
       </w:r>
       <w:r>
-        <w:t xml:space="preserve"> (wykorzystaj metodę append() )</w:t>
+        <w:t xml:space="preserve"> (wykorzystaj metodę </w:t>
+      </w:r>
+      <w:proofErr w:type="spellStart"/>
+      <w:r>
+        <w:t>append</w:t>
+      </w:r>
+      <w:proofErr w:type="spellEnd"/>
+      <w:r>
+        <w:t>() )</w:t>
       </w:r>
       <w:r>
         <w:t>, a następnie uporządkuj tablicę rosnąco wykorzystując metodę sort(). Wyświetl uporządkowaną tablicę liczb rozdzielając je znakiem odstępu.</w:t>
       </w:r>
     </w:p>
+    <w:bookmarkEnd w:id="0"/>
     <w:p>
       <w:pPr>
         <w:pStyle w:val="Zadanie"/>
@@ -1577,7 +2319,15 @@
         <w:t>numbersinrows</w:t>
       </w:r>
       <w:r>
-        <w:t>.txt zawiera wykaz liczb naturalnych (kilka w każdym wierszu). Napisz program obliczający, ile liczb znajduje się w pliku oraz jaka jest ich suma. Wskazówka: wykorzystaj metodę split(), aby wyodrębnić liczby w każdym wierszu. Porównaj rezultat z wynikami uzyskanymi przez innych studentów.</w:t>
+        <w:t xml:space="preserve">.txt zawiera wykaz liczb naturalnych (kilka w każdym wierszu). Napisz program obliczający, ile liczb znajduje się w pliku oraz jaka jest ich suma. Wskazówka: wykorzystaj metodę </w:t>
+      </w:r>
+      <w:proofErr w:type="spellStart"/>
+      <w:r>
+        <w:t>split</w:t>
+      </w:r>
+      <w:proofErr w:type="spellEnd"/>
+      <w:r>
+        <w:t>(), aby wyodrębnić liczby w każdym wierszu. Porównaj rezultat z wynikami uzyskanymi przez innych studentów.</w:t>
       </w:r>
     </w:p>
     <w:p>
@@ -1612,12 +2362,14 @@
           <w:rFonts w:ascii="Courier New" w:hAnsi="Courier New" w:cs="Courier New"/>
         </w:rPr>
       </w:pPr>
+      <w:proofErr w:type="spellStart"/>
       <w:r>
         <w:rPr>
           <w:rFonts w:ascii="Courier New" w:hAnsi="Courier New" w:cs="Courier New"/>
         </w:rPr>
         <w:t>first_name,last_name,age,gender,email</w:t>
       </w:r>
+      <w:proofErr w:type="spellEnd"/>
       <w:r>
         <w:rPr>
           <w:rFonts w:ascii="Courier New" w:hAnsi="Courier New" w:cs="Courier New"/>
@@ -1691,23 +2443,86 @@
           <w:rFonts w:ascii="Courier New" w:hAnsi="Courier New" w:cs="Courier New"/>
           <w:lang w:val="en-US"/>
         </w:rPr>
-        <w:t>Elena   Rechert  erechert1@ucoz.com</w:t>
-      </w:r>
+        <w:t xml:space="preserve">Elena   </w:t>
+      </w:r>
+      <w:proofErr w:type="spellStart"/>
       <w:r>
         <w:rPr>
           <w:rFonts w:ascii="Courier New" w:hAnsi="Courier New" w:cs="Courier New"/>
           <w:lang w:val="en-US"/>
         </w:rPr>
+        <w:t>Rechert</w:t>
+      </w:r>
+      <w:proofErr w:type="spellEnd"/>
+      <w:r>
+        <w:rPr>
+          <w:rFonts w:ascii="Courier New" w:hAnsi="Courier New" w:cs="Courier New"/>
+          <w:lang w:val="en-US"/>
+        </w:rPr>
+        <w:t xml:space="preserve">  erechert1@ucoz.com</w:t>
+      </w:r>
+      <w:r>
+        <w:rPr>
+          <w:rFonts w:ascii="Courier New" w:hAnsi="Courier New" w:cs="Courier New"/>
+          <w:lang w:val="en-US"/>
+        </w:rPr>
         <w:br/>
-        <w:t>Bibbye  Norree   bnorree2@reddit.com</w:t>
-      </w:r>
+      </w:r>
+      <w:proofErr w:type="spellStart"/>
       <w:r>
         <w:rPr>
           <w:rFonts w:ascii="Courier New" w:hAnsi="Courier New" w:cs="Courier New"/>
           <w:lang w:val="en-US"/>
         </w:rPr>
+        <w:t>Bibbye</w:t>
+      </w:r>
+      <w:proofErr w:type="spellEnd"/>
+      <w:r>
+        <w:rPr>
+          <w:rFonts w:ascii="Courier New" w:hAnsi="Courier New" w:cs="Courier New"/>
+          <w:lang w:val="en-US"/>
+        </w:rPr>
+        <w:t xml:space="preserve">  </w:t>
+      </w:r>
+      <w:proofErr w:type="spellStart"/>
+      <w:r>
+        <w:rPr>
+          <w:rFonts w:ascii="Courier New" w:hAnsi="Courier New" w:cs="Courier New"/>
+          <w:lang w:val="en-US"/>
+        </w:rPr>
+        <w:t>Norree</w:t>
+      </w:r>
+      <w:proofErr w:type="spellEnd"/>
+      <w:r>
+        <w:rPr>
+          <w:rFonts w:ascii="Courier New" w:hAnsi="Courier New" w:cs="Courier New"/>
+          <w:lang w:val="en-US"/>
+        </w:rPr>
+        <w:t xml:space="preserve">   bnorree2@reddit.com</w:t>
+      </w:r>
+      <w:r>
+        <w:rPr>
+          <w:rFonts w:ascii="Courier New" w:hAnsi="Courier New" w:cs="Courier New"/>
+          <w:lang w:val="en-US"/>
+        </w:rPr>
         <w:br/>
-        <w:t>Hogan   Hatrey   hhatrey4@zimbio.com</w:t>
+        <w:t xml:space="preserve">Hogan   </w:t>
+      </w:r>
+      <w:proofErr w:type="spellStart"/>
+      <w:r>
+        <w:rPr>
+          <w:rFonts w:ascii="Courier New" w:hAnsi="Courier New" w:cs="Courier New"/>
+          <w:lang w:val="en-US"/>
+        </w:rPr>
+        <w:t>Hatrey</w:t>
+      </w:r>
+      <w:proofErr w:type="spellEnd"/>
+      <w:r>
+        <w:rPr>
+          <w:rFonts w:ascii="Courier New" w:hAnsi="Courier New" w:cs="Courier New"/>
+          <w:lang w:val="en-US"/>
+        </w:rPr>
+        <w:t xml:space="preserve">   hhatrey4@zimbio.com</w:t>
       </w:r>
     </w:p>
     <w:p>
@@ -1773,12 +2588,14 @@
           <w:rFonts w:ascii="Courier New" w:hAnsi="Courier New" w:cs="Courier New"/>
         </w:rPr>
       </w:pPr>
+      <w:proofErr w:type="spellStart"/>
       <w:r>
         <w:rPr>
           <w:rFonts w:ascii="Courier New" w:hAnsi="Courier New" w:cs="Courier New"/>
         </w:rPr>
         <w:t>Imie,Nazwisko,Email</w:t>
       </w:r>
+      <w:proofErr w:type="spellEnd"/>
       <w:r>
         <w:rPr>
           <w:rFonts w:ascii="Courier New" w:hAnsi="Courier New" w:cs="Courier New"/>
@@ -1813,7 +2630,7 @@
 </file>
 
 <file path=word/endnotes.xml><?xml version="1.0" encoding="utf-8"?>
-<w:endnotes xmlns:wpc="http://schemas.microsoft.com/office/word/2010/wordprocessingCanvas" xmlns:cx="http://schemas.microsoft.com/office/drawing/2014/chartex" xmlns:cx1="http://schemas.microsoft.com/office/drawing/2015/9/8/chartex" xmlns:cx2="http://schemas.microsoft.com/office/drawing/2015/10/21/chartex" xmlns:cx3="http://schemas.microsoft.com/office/drawing/2016/5/9/chartex" xmlns:cx4="http://schemas.microsoft.com/office/drawing/2016/5/10/chartex" xmlns:cx5="http://schemas.microsoft.com/office/drawing/2016/5/11/chartex" xmlns:cx6="http://schemas.microsoft.com/office/drawing/2016/5/12/chartex" xmlns:cx7="http://schemas.microsoft.com/office/drawing/2016/5/13/chartex" xmlns:cx8="http://schemas.microsoft.com/office/drawing/2016/5/14/chartex" xmlns:mc="http://schemas.openxmlformats.org/markup-compatibility/2006" xmlns:aink="http://schemas.microsoft.com/office/drawing/2016/ink" xmlns:am3d="http://schemas.microsoft.com/office/drawing/2017/model3d" xmlns:o="urn:schemas-microsoft-com:office:office" xmlns:r="http://schemas.openxmlformats.org/officeDocument/2006/relationships" xmlns:m="http://schemas.openxmlformats.org/officeDocument/2006/math" xmlns:v="urn:schemas-microsoft-com:vml" xmlns:wp14="http://schemas.microsoft.com/office/word/2010/wordprocessingDrawing" xmlns:wp="http://schemas.openxmlformats.org/drawingml/2006/wordprocessingDrawing" xmlns:w10="urn:schemas-microsoft-com:office:word" xmlns:w="http://schemas.openxmlformats.org/wordprocessingml/2006/main" xmlns:w14="http://schemas.microsoft.com/office/word/2010/wordml" xmlns:w15="http://schemas.microsoft.com/office/word/2012/wordml" xmlns:w16cid="http://schemas.microsoft.com/office/word/2016/wordml/cid" xmlns:w16se="http://schemas.microsoft.com/office/word/2015/wordml/symex" xmlns:wpg="http://schemas.microsoft.com/office/word/2010/wordprocessingGroup" xmlns:wpi="http://schemas.microsoft.com/office/word/2010/wordprocessingInk" xmlns:wne="http://schemas.microsoft.com/office/word/2006/wordml" xmlns:wps="http://schemas.microsoft.com/office/word/2010/wordprocessingShape" mc:Ignorable="w14 w15 w16se w16cid wp14">
+<w:endnotes xmlns:wpc="http://schemas.microsoft.com/office/word/2010/wordprocessingCanvas" xmlns:cx="http://schemas.microsoft.com/office/drawing/2014/chartex" xmlns:mc="http://schemas.openxmlformats.org/markup-compatibility/2006" xmlns:o="urn:schemas-microsoft-com:office:office" xmlns:r="http://schemas.openxmlformats.org/officeDocument/2006/relationships" xmlns:m="http://schemas.openxmlformats.org/officeDocument/2006/math" xmlns:v="urn:schemas-microsoft-com:vml" xmlns:wp14="http://schemas.microsoft.com/office/word/2010/wordprocessingDrawing" xmlns:wp="http://schemas.openxmlformats.org/drawingml/2006/wordprocessingDrawing" xmlns:w10="urn:schemas-microsoft-com:office:word" xmlns:w="http://schemas.openxmlformats.org/wordprocessingml/2006/main" xmlns:w14="http://schemas.microsoft.com/office/word/2010/wordml" xmlns:w15="http://schemas.microsoft.com/office/word/2012/wordml" xmlns:w16se="http://schemas.microsoft.com/office/word/2015/wordml/symex" xmlns:wpg="http://schemas.microsoft.com/office/word/2010/wordprocessingGroup" xmlns:wpi="http://schemas.microsoft.com/office/word/2010/wordprocessingInk" xmlns:wne="http://schemas.microsoft.com/office/word/2006/wordml" xmlns:wps="http://schemas.microsoft.com/office/word/2010/wordprocessingShape" mc:Ignorable="w14 w15 w16se wp14">
   <w:endnote w:type="separator" w:id="-1">
     <w:p>
       <w:pPr>
@@ -1838,7 +2655,7 @@
 </file>
 
 <file path=word/footer1.xml><?xml version="1.0" encoding="utf-8"?>
-<w:ftr xmlns:wpc="http://schemas.microsoft.com/office/word/2010/wordprocessingCanvas" xmlns:cx="http://schemas.microsoft.com/office/drawing/2014/chartex" xmlns:cx1="http://schemas.microsoft.com/office/drawing/2015/9/8/chartex" xmlns:cx2="http://schemas.microsoft.com/office/drawing/2015/10/21/chartex" xmlns:cx3="http://schemas.microsoft.com/office/drawing/2016/5/9/chartex" xmlns:cx4="http://schemas.microsoft.com/office/drawing/2016/5/10/chartex" xmlns:cx5="http://schemas.microsoft.com/office/drawing/2016/5/11/chartex" xmlns:cx6="http://schemas.microsoft.com/office/drawing/2016/5/12/chartex" xmlns:cx7="http://schemas.microsoft.com/office/drawing/2016/5/13/chartex" xmlns:cx8="http://schemas.microsoft.com/office/drawing/2016/5/14/chartex" xmlns:mc="http://schemas.openxmlformats.org/markup-compatibility/2006" xmlns:aink="http://schemas.microsoft.com/office/drawing/2016/ink" xmlns:am3d="http://schemas.microsoft.com/office/drawing/2017/model3d" xmlns:o="urn:schemas-microsoft-com:office:office" xmlns:r="http://schemas.openxmlformats.org/officeDocument/2006/relationships" xmlns:m="http://schemas.openxmlformats.org/officeDocument/2006/math" xmlns:v="urn:schemas-microsoft-com:vml" xmlns:wp14="http://schemas.microsoft.com/office/word/2010/wordprocessingDrawing" xmlns:wp="http://schemas.openxmlformats.org/drawingml/2006/wordprocessingDrawing" xmlns:w10="urn:schemas-microsoft-com:office:word" xmlns:w="http://schemas.openxmlformats.org/wordprocessingml/2006/main" xmlns:w14="http://schemas.microsoft.com/office/word/2010/wordml" xmlns:w15="http://schemas.microsoft.com/office/word/2012/wordml" xmlns:w16cid="http://schemas.microsoft.com/office/word/2016/wordml/cid" xmlns:w16se="http://schemas.microsoft.com/office/word/2015/wordml/symex" xmlns:wpg="http://schemas.microsoft.com/office/word/2010/wordprocessingGroup" xmlns:wpi="http://schemas.microsoft.com/office/word/2010/wordprocessingInk" xmlns:wne="http://schemas.microsoft.com/office/word/2006/wordml" xmlns:wps="http://schemas.microsoft.com/office/word/2010/wordprocessingShape" mc:Ignorable="w14 w15 w16se w16cid wp14">
+<w:ftr xmlns:wpc="http://schemas.microsoft.com/office/word/2010/wordprocessingCanvas" xmlns:cx="http://schemas.microsoft.com/office/drawing/2014/chartex" xmlns:mc="http://schemas.openxmlformats.org/markup-compatibility/2006" xmlns:o="urn:schemas-microsoft-com:office:office" xmlns:r="http://schemas.openxmlformats.org/officeDocument/2006/relationships" xmlns:m="http://schemas.openxmlformats.org/officeDocument/2006/math" xmlns:v="urn:schemas-microsoft-com:vml" xmlns:wp14="http://schemas.microsoft.com/office/word/2010/wordprocessingDrawing" xmlns:wp="http://schemas.openxmlformats.org/drawingml/2006/wordprocessingDrawing" xmlns:w10="urn:schemas-microsoft-com:office:word" xmlns:w="http://schemas.openxmlformats.org/wordprocessingml/2006/main" xmlns:w14="http://schemas.microsoft.com/office/word/2010/wordml" xmlns:w15="http://schemas.microsoft.com/office/word/2012/wordml" xmlns:w16se="http://schemas.microsoft.com/office/word/2015/wordml/symex" xmlns:wpg="http://schemas.microsoft.com/office/word/2010/wordprocessingGroup" xmlns:wpi="http://schemas.microsoft.com/office/word/2010/wordprocessingInk" xmlns:wne="http://schemas.microsoft.com/office/word/2006/wordml" xmlns:wps="http://schemas.microsoft.com/office/word/2010/wordprocessingShape" mc:Ignorable="w14 w15 w16se wp14">
   <w:sdt>
     <w:sdtPr>
       <w:id w:val="1517344788"/>
@@ -1871,7 +2688,7 @@
           <w:rPr>
             <w:noProof/>
           </w:rPr>
-          <w:t>1</w:t>
+          <w:t>3</w:t>
         </w:r>
         <w:r>
           <w:rPr>
@@ -1891,7 +2708,7 @@
 </file>
 
 <file path=word/footnotes.xml><?xml version="1.0" encoding="utf-8"?>
-<w:footnotes xmlns:wpc="http://schemas.microsoft.com/office/word/2010/wordprocessingCanvas" xmlns:cx="http://schemas.microsoft.com/office/drawing/2014/chartex" xmlns:cx1="http://schemas.microsoft.com/office/drawing/2015/9/8/chartex" xmlns:cx2="http://schemas.microsoft.com/office/drawing/2015/10/21/chartex" xmlns:cx3="http://schemas.microsoft.com/office/drawing/2016/5/9/chartex" xmlns:cx4="http://schemas.microsoft.com/office/drawing/2016/5/10/chartex" xmlns:cx5="http://schemas.microsoft.com/office/drawing/2016/5/11/chartex" xmlns:cx6="http://schemas.microsoft.com/office/drawing/2016/5/12/chartex" xmlns:cx7="http://schemas.microsoft.com/office/drawing/2016/5/13/chartex" xmlns:cx8="http://schemas.microsoft.com/office/drawing/2016/5/14/chartex" xmlns:mc="http://schemas.openxmlformats.org/markup-compatibility/2006" xmlns:aink="http://schemas.microsoft.com/office/drawing/2016/ink" xmlns:am3d="http://schemas.microsoft.com/office/drawing/2017/model3d" xmlns:o="urn:schemas-microsoft-com:office:office" xmlns:r="http://schemas.openxmlformats.org/officeDocument/2006/relationships" xmlns:m="http://schemas.openxmlformats.org/officeDocument/2006/math" xmlns:v="urn:schemas-microsoft-com:vml" xmlns:wp14="http://schemas.microsoft.com/office/word/2010/wordprocessingDrawing" xmlns:wp="http://schemas.openxmlformats.org/drawingml/2006/wordprocessingDrawing" xmlns:w10="urn:schemas-microsoft-com:office:word" xmlns:w="http://schemas.openxmlformats.org/wordprocessingml/2006/main" xmlns:w14="http://schemas.microsoft.com/office/word/2010/wordml" xmlns:w15="http://schemas.microsoft.com/office/word/2012/wordml" xmlns:w16cid="http://schemas.microsoft.com/office/word/2016/wordml/cid" xmlns:w16se="http://schemas.microsoft.com/office/word/2015/wordml/symex" xmlns:wpg="http://schemas.microsoft.com/office/word/2010/wordprocessingGroup" xmlns:wpi="http://schemas.microsoft.com/office/word/2010/wordprocessingInk" xmlns:wne="http://schemas.microsoft.com/office/word/2006/wordml" xmlns:wps="http://schemas.microsoft.com/office/word/2010/wordprocessingShape" mc:Ignorable="w14 w15 w16se w16cid wp14">
+<w:footnotes xmlns:wpc="http://schemas.microsoft.com/office/word/2010/wordprocessingCanvas" xmlns:cx="http://schemas.microsoft.com/office/drawing/2014/chartex" xmlns:mc="http://schemas.openxmlformats.org/markup-compatibility/2006" xmlns:o="urn:schemas-microsoft-com:office:office" xmlns:r="http://schemas.openxmlformats.org/officeDocument/2006/relationships" xmlns:m="http://schemas.openxmlformats.org/officeDocument/2006/math" xmlns:v="urn:schemas-microsoft-com:vml" xmlns:wp14="http://schemas.microsoft.com/office/word/2010/wordprocessingDrawing" xmlns:wp="http://schemas.openxmlformats.org/drawingml/2006/wordprocessingDrawing" xmlns:w10="urn:schemas-microsoft-com:office:word" xmlns:w="http://schemas.openxmlformats.org/wordprocessingml/2006/main" xmlns:w14="http://schemas.microsoft.com/office/word/2010/wordml" xmlns:w15="http://schemas.microsoft.com/office/word/2012/wordml" xmlns:w16se="http://schemas.microsoft.com/office/word/2015/wordml/symex" xmlns:wpg="http://schemas.microsoft.com/office/word/2010/wordprocessingGroup" xmlns:wpi="http://schemas.microsoft.com/office/word/2010/wordprocessingInk" xmlns:wne="http://schemas.microsoft.com/office/word/2006/wordml" xmlns:wps="http://schemas.microsoft.com/office/word/2010/wordprocessingShape" mc:Ignorable="w14 w15 w16se wp14">
   <w:footnote w:type="separator" w:id="-1">
     <w:p>
       <w:pPr>
@@ -1916,7 +2733,7 @@
 </file>
 
 <file path=word/numbering.xml><?xml version="1.0" encoding="utf-8"?>
-<w:numbering xmlns:wpc="http://schemas.microsoft.com/office/word/2010/wordprocessingCanvas" xmlns:cx="http://schemas.microsoft.com/office/drawing/2014/chartex" xmlns:cx1="http://schemas.microsoft.com/office/drawing/2015/9/8/chartex" xmlns:cx2="http://schemas.microsoft.com/office/drawing/2015/10/21/chartex" xmlns:cx3="http://schemas.microsoft.com/office/drawing/2016/5/9/chartex" xmlns:cx4="http://schemas.microsoft.com/office/drawing/2016/5/10/chartex" xmlns:cx5="http://schemas.microsoft.com/office/drawing/2016/5/11/chartex" xmlns:cx6="http://schemas.microsoft.com/office/drawing/2016/5/12/chartex" xmlns:cx7="http://schemas.microsoft.com/office/drawing/2016/5/13/chartex" xmlns:cx8="http://schemas.microsoft.com/office/drawing/2016/5/14/chartex" xmlns:mc="http://schemas.openxmlformats.org/markup-compatibility/2006" xmlns:aink="http://schemas.microsoft.com/office/drawing/2016/ink" xmlns:am3d="http://schemas.microsoft.com/office/drawing/2017/model3d" xmlns:o="urn:schemas-microsoft-com:office:office" xmlns:r="http://schemas.openxmlformats.org/officeDocument/2006/relationships" xmlns:m="http://schemas.openxmlformats.org/officeDocument/2006/math" xmlns:v="urn:schemas-microsoft-com:vml" xmlns:wp14="http://schemas.microsoft.com/office/word/2010/wordprocessingDrawing" xmlns:wp="http://schemas.openxmlformats.org/drawingml/2006/wordprocessingDrawing" xmlns:w10="urn:schemas-microsoft-com:office:word" xmlns:w="http://schemas.openxmlformats.org/wordprocessingml/2006/main" xmlns:w14="http://schemas.microsoft.com/office/word/2010/wordml" xmlns:w15="http://schemas.microsoft.com/office/word/2012/wordml" xmlns:w16cid="http://schemas.microsoft.com/office/word/2016/wordml/cid" xmlns:w16se="http://schemas.microsoft.com/office/word/2015/wordml/symex" xmlns:wpg="http://schemas.microsoft.com/office/word/2010/wordprocessingGroup" xmlns:wpi="http://schemas.microsoft.com/office/word/2010/wordprocessingInk" xmlns:wne="http://schemas.microsoft.com/office/word/2006/wordml" xmlns:wps="http://schemas.microsoft.com/office/word/2010/wordprocessingShape" mc:Ignorable="w14 w15 w16se w16cid wp14">
+<w:numbering xmlns:wpc="http://schemas.microsoft.com/office/word/2010/wordprocessingCanvas" xmlns:cx="http://schemas.microsoft.com/office/drawing/2014/chartex" xmlns:mc="http://schemas.openxmlformats.org/markup-compatibility/2006" xmlns:o="urn:schemas-microsoft-com:office:office" xmlns:r="http://schemas.openxmlformats.org/officeDocument/2006/relationships" xmlns:m="http://schemas.openxmlformats.org/officeDocument/2006/math" xmlns:v="urn:schemas-microsoft-com:vml" xmlns:wp14="http://schemas.microsoft.com/office/word/2010/wordprocessingDrawing" xmlns:wp="http://schemas.openxmlformats.org/drawingml/2006/wordprocessingDrawing" xmlns:w10="urn:schemas-microsoft-com:office:word" xmlns:w="http://schemas.openxmlformats.org/wordprocessingml/2006/main" xmlns:w14="http://schemas.microsoft.com/office/word/2010/wordml" xmlns:w15="http://schemas.microsoft.com/office/word/2012/wordml" xmlns:w16se="http://schemas.microsoft.com/office/word/2015/wordml/symex" xmlns:wpg="http://schemas.microsoft.com/office/word/2010/wordprocessingGroup" xmlns:wpi="http://schemas.microsoft.com/office/word/2010/wordprocessingInk" xmlns:wne="http://schemas.microsoft.com/office/word/2006/wordml" xmlns:wps="http://schemas.microsoft.com/office/word/2010/wordprocessingShape" mc:Ignorable="w14 w15 w16se wp14">
   <w:abstractNum w:abstractNumId="0" w15:restartNumberingAfterBreak="0">
     <w:nsid w:val="06A04B15"/>
     <w:multiLevelType w:val="hybridMultilevel"/>
@@ -5008,7 +5825,7 @@
       <w:lvlText w:val="%1."/>
       <w:lvlJc w:val="left"/>
       <w:pPr>
-        <w:ind w:left="360" w:hanging="360"/>
+        <w:ind w:left="785" w:hanging="360"/>
       </w:pPr>
       <w:rPr>
         <w:rFonts w:hint="default"/>
@@ -5419,7 +6236,7 @@
 </file>
 
 <file path=word/styles.xml><?xml version="1.0" encoding="utf-8"?>
-<w:styles xmlns:mc="http://schemas.openxmlformats.org/markup-compatibility/2006" xmlns:r="http://schemas.openxmlformats.org/officeDocument/2006/relationships" xmlns:w="http://schemas.openxmlformats.org/wordprocessingml/2006/main" xmlns:w14="http://schemas.microsoft.com/office/word/2010/wordml" xmlns:w15="http://schemas.microsoft.com/office/word/2012/wordml" xmlns:w16cid="http://schemas.microsoft.com/office/word/2016/wordml/cid" xmlns:w16se="http://schemas.microsoft.com/office/word/2015/wordml/symex" mc:Ignorable="w14 w15 w16se w16cid">
+<w:styles xmlns:mc="http://schemas.openxmlformats.org/markup-compatibility/2006" xmlns:r="http://schemas.openxmlformats.org/officeDocument/2006/relationships" xmlns:w="http://schemas.openxmlformats.org/wordprocessingml/2006/main" xmlns:w14="http://schemas.microsoft.com/office/word/2010/wordml" xmlns:w15="http://schemas.microsoft.com/office/word/2012/wordml" xmlns:w16se="http://schemas.microsoft.com/office/word/2015/wordml/symex" mc:Ignorable="w14 w15 w16se">
   <w:docDefaults>
     <w:rPrDefault>
       <w:rPr>
@@ -5435,7 +6252,7 @@
       </w:pPr>
     </w:pPrDefault>
   </w:docDefaults>
-  <w:latentStyles w:defLockedState="0" w:defUIPriority="99" w:defSemiHidden="0" w:defUnhideWhenUsed="0" w:defQFormat="0" w:count="377">
+  <w:latentStyles w:defLockedState="0" w:defUIPriority="99" w:defSemiHidden="0" w:defUnhideWhenUsed="0" w:defQFormat="0" w:count="371">
     <w:lsdException w:name="Normal" w:uiPriority="0" w:qFormat="1"/>
     <w:lsdException w:name="heading 1" w:uiPriority="9" w:qFormat="1"/>
     <w:lsdException w:name="heading 2" w:semiHidden="1" w:uiPriority="9" w:unhideWhenUsed="1" w:qFormat="1"/>
@@ -5807,12 +6624,6 @@
     <w:lsdException w:name="List Table 5 Dark Accent 6" w:uiPriority="50"/>
     <w:lsdException w:name="List Table 6 Colorful Accent 6" w:uiPriority="51"/>
     <w:lsdException w:name="List Table 7 Colorful Accent 6" w:uiPriority="52"/>
-    <w:lsdException w:name="Mention" w:semiHidden="1" w:unhideWhenUsed="1"/>
-    <w:lsdException w:name="Smart Hyperlink" w:semiHidden="1" w:unhideWhenUsed="1"/>
-    <w:lsdException w:name="Hashtag" w:semiHidden="1" w:unhideWhenUsed="1"/>
-    <w:lsdException w:name="Unresolved Mention" w:semiHidden="1" w:unhideWhenUsed="1"/>
-    <w:lsdException w:name="Smart Link" w:semiHidden="1" w:unhideWhenUsed="1"/>
-    <w:lsdException w:name="Smart Link Error" w:semiHidden="1" w:unhideWhenUsed="1"/>
   </w:latentStyles>
   <w:style w:type="paragraph" w:default="1" w:styleId="Normalny">
     <w:name w:val="Normal"/>
@@ -6128,7 +6939,7 @@
       <w:u w:val="single"/>
     </w:rPr>
   </w:style>
-  <w:style w:type="character" w:styleId="Nierozpoznanawzmianka">
+  <w:style w:type="character" w:customStyle="1" w:styleId="UnresolvedMention">
     <w:name w:val="Unresolved Mention"/>
     <w:basedOn w:val="Domylnaczcionkaakapitu"/>
     <w:uiPriority w:val="99"/>
@@ -6547,7 +7358,7 @@
 </file>
 
 <file path=customXml/itemProps1.xml><?xml version="1.0" encoding="utf-8"?>
-<ds:datastoreItem xmlns:ds="http://schemas.openxmlformats.org/officeDocument/2006/customXml" ds:itemID="{5E3402D5-55BD-4C9C-BE16-8BC03BAED64F}">
+<ds:datastoreItem xmlns:ds="http://schemas.openxmlformats.org/officeDocument/2006/customXml" ds:itemID="{639DA50D-0B45-4A1F-AE98-9991DA0E6400}">
   <ds:schemaRefs>
     <ds:schemaRef ds:uri="http://schemas.openxmlformats.org/officeDocument/2006/bibliography"/>
   </ds:schemaRefs>

</xml_diff>